<commit_message>
subir imagen usuario y producto desde api probado con postman
</commit_message>
<xml_diff>
--- a/proyectoFinal.docx
+++ b/proyectoFinal.docx
@@ -63,42 +63,8 @@
           <w:sz w:val="56"/>
           <w:szCs w:val="56"/>
         </w:rPr>
-        <w:t xml:space="preserve">Desarrollo </w:t>
-      </w:r>
-      <w:proofErr w:type="spellStart"/>
-      <w:r>
-        <w:rPr>
-          <w:rFonts w:ascii="Arial Black" w:hAnsi="Arial Black"/>
-          <w:b/>
-          <w:bCs/>
-          <w:sz w:val="56"/>
-          <w:szCs w:val="56"/>
-        </w:rPr>
-        <w:t>Backend</w:t>
-      </w:r>
-      <w:proofErr w:type="spellEnd"/>
-      <w:r>
-        <w:rPr>
-          <w:rFonts w:ascii="Arial Black" w:hAnsi="Arial Black"/>
-          <w:b/>
-          <w:bCs/>
-          <w:sz w:val="56"/>
-          <w:szCs w:val="56"/>
-        </w:rPr>
-        <w:t xml:space="preserve"> </w:t>
-      </w:r>
-      <w:proofErr w:type="spellStart"/>
-      <w:r>
-        <w:rPr>
-          <w:rFonts w:ascii="Arial Black" w:hAnsi="Arial Black"/>
-          <w:b/>
-          <w:bCs/>
-          <w:sz w:val="56"/>
-          <w:szCs w:val="56"/>
-        </w:rPr>
-        <w:t>NodeJS</w:t>
-      </w:r>
-      <w:proofErr w:type="spellEnd"/>
+        <w:t>Desarrollo Backend NodeJS</w:t>
+      </w:r>
     </w:p>
     <w:p>
       <w:pPr>
@@ -345,7 +311,7 @@
             </w:rPr>
             <w:fldChar w:fldCharType="separate"/>
           </w:r>
-          <w:hyperlink w:anchor="_Toc110940030" w:history="1">
+          <w:hyperlink w:anchor="_Toc110980387" w:history="1">
             <w:r>
               <w:rPr>
                 <w:rStyle w:val="Hipervnculo"/>
@@ -372,7 +338,7 @@
                 <w:noProof/>
                 <w:webHidden/>
               </w:rPr>
-              <w:instrText xml:space="preserve"> PAGEREF _Toc110940030 \h </w:instrText>
+              <w:instrText xml:space="preserve"> PAGEREF _Toc110980387 \h </w:instrText>
             </w:r>
             <w:r>
               <w:rPr>
@@ -415,7 +381,7 @@
               <w:lang w:eastAsia="es-AR"/>
             </w:rPr>
           </w:pPr>
-          <w:hyperlink w:anchor="_Toc110940031" w:history="1">
+          <w:hyperlink w:anchor="_Toc110980388" w:history="1">
             <w:r>
               <w:rPr>
                 <w:rStyle w:val="Hipervnculo"/>
@@ -442,7 +408,7 @@
                 <w:noProof/>
                 <w:webHidden/>
               </w:rPr>
-              <w:instrText xml:space="preserve"> PAGEREF _Toc110940031 \h </w:instrText>
+              <w:instrText xml:space="preserve"> PAGEREF _Toc110980388 \h </w:instrText>
             </w:r>
             <w:r>
               <w:rPr>
@@ -485,7 +451,7 @@
               <w:lang w:eastAsia="es-AR"/>
             </w:rPr>
           </w:pPr>
-          <w:hyperlink w:anchor="_Toc110940032" w:history="1">
+          <w:hyperlink w:anchor="_Toc110980389" w:history="1">
             <w:r>
               <w:rPr>
                 <w:rStyle w:val="Hipervnculo"/>
@@ -512,7 +478,7 @@
                 <w:noProof/>
                 <w:webHidden/>
               </w:rPr>
-              <w:instrText xml:space="preserve"> PAGEREF _Toc110940032 \h </w:instrText>
+              <w:instrText xml:space="preserve"> PAGEREF _Toc110980389 \h </w:instrText>
             </w:r>
             <w:r>
               <w:rPr>
@@ -555,7 +521,7 @@
               <w:lang w:eastAsia="es-AR"/>
             </w:rPr>
           </w:pPr>
-          <w:hyperlink w:anchor="_Toc110940033" w:history="1">
+          <w:hyperlink w:anchor="_Toc110980390" w:history="1">
             <w:r>
               <w:rPr>
                 <w:rStyle w:val="Hipervnculo"/>
@@ -585,7 +551,7 @@
                 <w:noProof/>
                 <w:webHidden/>
               </w:rPr>
-              <w:instrText xml:space="preserve"> PAGEREF _Toc110940033 \h </w:instrText>
+              <w:instrText xml:space="preserve"> PAGEREF _Toc110980390 \h </w:instrText>
             </w:r>
             <w:r>
               <w:rPr>
@@ -628,7 +594,7 @@
               <w:lang w:eastAsia="es-AR"/>
             </w:rPr>
           </w:pPr>
-          <w:hyperlink w:anchor="_Toc110940034" w:history="1">
+          <w:hyperlink w:anchor="_Toc110980391" w:history="1">
             <w:r>
               <w:rPr>
                 <w:rStyle w:val="Hipervnculo"/>
@@ -658,7 +624,7 @@
                 <w:noProof/>
                 <w:webHidden/>
               </w:rPr>
-              <w:instrText xml:space="preserve"> PAGEREF _Toc110940034 \h </w:instrText>
+              <w:instrText xml:space="preserve"> PAGEREF _Toc110980391 \h </w:instrText>
             </w:r>
             <w:r>
               <w:rPr>
@@ -701,7 +667,7 @@
               <w:lang w:eastAsia="es-AR"/>
             </w:rPr>
           </w:pPr>
-          <w:hyperlink w:anchor="_Toc110940035" w:history="1">
+          <w:hyperlink w:anchor="_Toc110980392" w:history="1">
             <w:r>
               <w:rPr>
                 <w:rStyle w:val="Hipervnculo"/>
@@ -710,7 +676,7 @@
                 <w:bCs/>
                 <w:noProof/>
               </w:rPr>
-              <w:t>Subir Archivo (registro)</w:t>
+              <w:t>Subir Archivo (registro de usuario)</w:t>
             </w:r>
             <w:r>
               <w:rPr>
@@ -731,7 +697,7 @@
                 <w:noProof/>
                 <w:webHidden/>
               </w:rPr>
-              <w:instrText xml:space="preserve"> PAGEREF _Toc110940035 \h </w:instrText>
+              <w:instrText xml:space="preserve"> PAGEREF _Toc110980392 \h </w:instrText>
             </w:r>
             <w:r>
               <w:rPr>
@@ -774,7 +740,7 @@
               <w:lang w:eastAsia="es-AR"/>
             </w:rPr>
           </w:pPr>
-          <w:hyperlink w:anchor="_Toc110940036" w:history="1">
+          <w:hyperlink w:anchor="_Toc110980393" w:history="1">
             <w:r>
               <w:rPr>
                 <w:rStyle w:val="Hipervnculo"/>
@@ -804,7 +770,7 @@
                 <w:noProof/>
                 <w:webHidden/>
               </w:rPr>
-              <w:instrText xml:space="preserve"> PAGEREF _Toc110940036 \h </w:instrText>
+              <w:instrText xml:space="preserve"> PAGEREF _Toc110980393 \h </w:instrText>
             </w:r>
             <w:r>
               <w:rPr>
@@ -847,13 +813,13 @@
               <w:lang w:eastAsia="es-AR"/>
             </w:rPr>
           </w:pPr>
-          <w:hyperlink w:anchor="_Toc110940037" w:history="1">
+          <w:hyperlink w:anchor="_Toc110980394" w:history="1">
             <w:r>
               <w:rPr>
                 <w:rStyle w:val="Hipervnculo"/>
                 <w:noProof/>
               </w:rPr>
-              <w:t>Swagger</w:t>
+              <w:t>Postman – carga de archivo</w:t>
             </w:r>
             <w:r>
               <w:rPr>
@@ -874,7 +840,7 @@
                 <w:noProof/>
                 <w:webHidden/>
               </w:rPr>
-              <w:instrText xml:space="preserve"> PAGEREF _Toc110940037 \h </w:instrText>
+              <w:instrText xml:space="preserve"> PAGEREF _Toc110980394 \h </w:instrText>
             </w:r>
             <w:r>
               <w:rPr>
@@ -895,6 +861,152 @@
                 <w:webHidden/>
               </w:rPr>
               <w:t>8</w:t>
+            </w:r>
+            <w:r>
+              <w:rPr>
+                <w:noProof/>
+                <w:webHidden/>
+              </w:rPr>
+              <w:fldChar w:fldCharType="end"/>
+            </w:r>
+          </w:hyperlink>
+        </w:p>
+        <w:p>
+          <w:pPr>
+            <w:pStyle w:val="TDC2"/>
+            <w:tabs>
+              <w:tab w:val="right" w:leader="dot" w:pos="8828"/>
+            </w:tabs>
+            <w:rPr>
+              <w:rFonts w:eastAsiaTheme="minorEastAsia"/>
+              <w:noProof/>
+              <w:lang w:eastAsia="es-AR"/>
+            </w:rPr>
+          </w:pPr>
+          <w:hyperlink w:anchor="_Toc110980395" w:history="1">
+            <w:r>
+              <w:rPr>
+                <w:rStyle w:val="Hipervnculo"/>
+                <w:rFonts w:cstheme="minorHAnsi"/>
+                <w:b/>
+                <w:bCs/>
+                <w:noProof/>
+              </w:rPr>
+              <w:t>Usuario – registro nuevo usuario</w:t>
+            </w:r>
+            <w:r>
+              <w:rPr>
+                <w:noProof/>
+                <w:webHidden/>
+              </w:rPr>
+              <w:tab/>
+            </w:r>
+            <w:r>
+              <w:rPr>
+                <w:noProof/>
+                <w:webHidden/>
+              </w:rPr>
+              <w:fldChar w:fldCharType="begin"/>
+            </w:r>
+            <w:r>
+              <w:rPr>
+                <w:noProof/>
+                <w:webHidden/>
+              </w:rPr>
+              <w:instrText xml:space="preserve"> PAGEREF _Toc110980395 \h </w:instrText>
+            </w:r>
+            <w:r>
+              <w:rPr>
+                <w:noProof/>
+                <w:webHidden/>
+              </w:rPr>
+            </w:r>
+            <w:r>
+              <w:rPr>
+                <w:noProof/>
+                <w:webHidden/>
+              </w:rPr>
+              <w:fldChar w:fldCharType="separate"/>
+            </w:r>
+            <w:r>
+              <w:rPr>
+                <w:noProof/>
+                <w:webHidden/>
+              </w:rPr>
+              <w:t>8</w:t>
+            </w:r>
+            <w:r>
+              <w:rPr>
+                <w:noProof/>
+                <w:webHidden/>
+              </w:rPr>
+              <w:fldChar w:fldCharType="end"/>
+            </w:r>
+          </w:hyperlink>
+        </w:p>
+        <w:p>
+          <w:pPr>
+            <w:pStyle w:val="TDC2"/>
+            <w:tabs>
+              <w:tab w:val="right" w:leader="dot" w:pos="8828"/>
+            </w:tabs>
+            <w:rPr>
+              <w:rFonts w:eastAsiaTheme="minorEastAsia"/>
+              <w:noProof/>
+              <w:lang w:eastAsia="es-AR"/>
+            </w:rPr>
+          </w:pPr>
+          <w:hyperlink w:anchor="_Toc110980396" w:history="1">
+            <w:r>
+              <w:rPr>
+                <w:rStyle w:val="Hipervnculo"/>
+                <w:rFonts w:cstheme="minorHAnsi"/>
+                <w:b/>
+                <w:bCs/>
+                <w:noProof/>
+              </w:rPr>
+              <w:t>Producto – alta de nuevo producto</w:t>
+            </w:r>
+            <w:r>
+              <w:rPr>
+                <w:noProof/>
+                <w:webHidden/>
+              </w:rPr>
+              <w:tab/>
+            </w:r>
+            <w:r>
+              <w:rPr>
+                <w:noProof/>
+                <w:webHidden/>
+              </w:rPr>
+              <w:fldChar w:fldCharType="begin"/>
+            </w:r>
+            <w:r>
+              <w:rPr>
+                <w:noProof/>
+                <w:webHidden/>
+              </w:rPr>
+              <w:instrText xml:space="preserve"> PAGEREF _Toc110980396 \h </w:instrText>
+            </w:r>
+            <w:r>
+              <w:rPr>
+                <w:noProof/>
+                <w:webHidden/>
+              </w:rPr>
+            </w:r>
+            <w:r>
+              <w:rPr>
+                <w:noProof/>
+                <w:webHidden/>
+              </w:rPr>
+              <w:fldChar w:fldCharType="separate"/>
+            </w:r>
+            <w:r>
+              <w:rPr>
+                <w:noProof/>
+                <w:webHidden/>
+              </w:rPr>
+              <w:t>10</w:t>
             </w:r>
             <w:r>
               <w:rPr>
@@ -917,13 +1029,13 @@
               <w:lang w:eastAsia="es-AR"/>
             </w:rPr>
           </w:pPr>
-          <w:hyperlink w:anchor="_Toc110940038" w:history="1">
+          <w:hyperlink w:anchor="_Toc110980397" w:history="1">
             <w:r>
               <w:rPr>
                 <w:rStyle w:val="Hipervnculo"/>
                 <w:noProof/>
               </w:rPr>
-              <w:t>Graphl</w:t>
+              <w:t>Swagger</w:t>
             </w:r>
             <w:r>
               <w:rPr>
@@ -944,7 +1056,7 @@
                 <w:noProof/>
                 <w:webHidden/>
               </w:rPr>
-              <w:instrText xml:space="preserve"> PAGEREF _Toc110940038 \h </w:instrText>
+              <w:instrText xml:space="preserve"> PAGEREF _Toc110980397 \h </w:instrText>
             </w:r>
             <w:r>
               <w:rPr>
@@ -964,7 +1076,7 @@
                 <w:noProof/>
                 <w:webHidden/>
               </w:rPr>
-              <w:t>9</w:t>
+              <w:t>10</w:t>
             </w:r>
             <w:r>
               <w:rPr>
@@ -987,12 +1099,82 @@
               <w:lang w:eastAsia="es-AR"/>
             </w:rPr>
           </w:pPr>
-          <w:hyperlink w:anchor="_Toc110940039" w:history="1">
+          <w:hyperlink w:anchor="_Toc110980398" w:history="1">
             <w:r>
               <w:rPr>
                 <w:rStyle w:val="Hipervnculo"/>
                 <w:noProof/>
               </w:rPr>
+              <w:t>Graphl</w:t>
+            </w:r>
+            <w:r>
+              <w:rPr>
+                <w:noProof/>
+                <w:webHidden/>
+              </w:rPr>
+              <w:tab/>
+            </w:r>
+            <w:r>
+              <w:rPr>
+                <w:noProof/>
+                <w:webHidden/>
+              </w:rPr>
+              <w:fldChar w:fldCharType="begin"/>
+            </w:r>
+            <w:r>
+              <w:rPr>
+                <w:noProof/>
+                <w:webHidden/>
+              </w:rPr>
+              <w:instrText xml:space="preserve"> PAGEREF _Toc110980398 \h </w:instrText>
+            </w:r>
+            <w:r>
+              <w:rPr>
+                <w:noProof/>
+                <w:webHidden/>
+              </w:rPr>
+            </w:r>
+            <w:r>
+              <w:rPr>
+                <w:noProof/>
+                <w:webHidden/>
+              </w:rPr>
+              <w:fldChar w:fldCharType="separate"/>
+            </w:r>
+            <w:r>
+              <w:rPr>
+                <w:noProof/>
+                <w:webHidden/>
+              </w:rPr>
+              <w:t>11</w:t>
+            </w:r>
+            <w:r>
+              <w:rPr>
+                <w:noProof/>
+                <w:webHidden/>
+              </w:rPr>
+              <w:fldChar w:fldCharType="end"/>
+            </w:r>
+          </w:hyperlink>
+        </w:p>
+        <w:p>
+          <w:pPr>
+            <w:pStyle w:val="TDC1"/>
+            <w:tabs>
+              <w:tab w:val="right" w:leader="dot" w:pos="8828"/>
+            </w:tabs>
+            <w:rPr>
+              <w:rFonts w:eastAsiaTheme="minorEastAsia"/>
+              <w:noProof/>
+              <w:lang w:eastAsia="es-AR"/>
+            </w:rPr>
+          </w:pPr>
+          <w:hyperlink w:anchor="_Toc110980399" w:history="1">
+            <w:r>
+              <w:rPr>
+                <w:rStyle w:val="Hipervnculo"/>
+                <w:noProof/>
+              </w:rPr>
               <w:t>Testing</w:t>
             </w:r>
             <w:r>
@@ -1014,7 +1196,7 @@
                 <w:noProof/>
                 <w:webHidden/>
               </w:rPr>
-              <w:instrText xml:space="preserve"> PAGEREF _Toc110940039 \h </w:instrText>
+              <w:instrText xml:space="preserve"> PAGEREF _Toc110980399 \h </w:instrText>
             </w:r>
             <w:r>
               <w:rPr>
@@ -1034,7 +1216,7 @@
                 <w:noProof/>
                 <w:webHidden/>
               </w:rPr>
-              <w:t>9</w:t>
+              <w:t>11</w:t>
             </w:r>
             <w:r>
               <w:rPr>
@@ -1086,7 +1268,7 @@
           <w:u w:val="single"/>
         </w:rPr>
       </w:pPr>
-      <w:bookmarkStart w:id="0" w:name="_Toc110940030"/>
+      <w:bookmarkStart w:id="0" w:name="_Toc110980387"/>
       <w:r>
         <w:lastRenderedPageBreak/>
         <w:t>Notas antes de empezar</w:t>
@@ -1234,13 +1416,11 @@
           <w:right w:val="single" w:sz="4" w:space="4" w:color="auto"/>
         </w:pBdr>
       </w:pPr>
-      <w:bookmarkStart w:id="1" w:name="_Toc110940031"/>
-      <w:proofErr w:type="spellStart"/>
+      <w:bookmarkStart w:id="1" w:name="_Toc110980388"/>
       <w:r>
         <w:t>Github</w:t>
       </w:r>
       <w:bookmarkEnd w:id="1"/>
-      <w:proofErr w:type="spellEnd"/>
     </w:p>
     <w:p/>
     <w:p>
@@ -1306,13 +1486,11 @@
           <w:right w:val="single" w:sz="4" w:space="4" w:color="auto"/>
         </w:pBdr>
       </w:pPr>
-      <w:bookmarkStart w:id="2" w:name="_Toc110940032"/>
-      <w:proofErr w:type="spellStart"/>
+      <w:bookmarkStart w:id="2" w:name="_Toc110980389"/>
       <w:r>
         <w:t>Heroku</w:t>
       </w:r>
       <w:bookmarkEnd w:id="2"/>
-      <w:proofErr w:type="spellEnd"/>
     </w:p>
     <w:p/>
     <w:p>
@@ -1328,15 +1506,7 @@
     <w:p>
       <w:r>
         <w:lastRenderedPageBreak/>
-        <w:t xml:space="preserve">(está conectado con el repositorio de </w:t>
-      </w:r>
-      <w:proofErr w:type="spellStart"/>
-      <w:r>
-        <w:t>github</w:t>
-      </w:r>
-      <w:proofErr w:type="spellEnd"/>
-      <w:r>
-        <w:t>)</w:t>
+        <w:t>(está conectado con el repositorio de github)</w:t>
       </w:r>
     </w:p>
     <w:p/>
@@ -1385,15 +1555,7 @@
     <w:p/>
     <w:p>
       <w:r>
-        <w:t xml:space="preserve">A </w:t>
-      </w:r>
-      <w:proofErr w:type="gramStart"/>
-      <w:r>
-        <w:t>continuación</w:t>
-      </w:r>
-      <w:proofErr w:type="gramEnd"/>
-      <w:r>
-        <w:t xml:space="preserve"> se detalla solo las funcionalidades </w:t>
+        <w:t xml:space="preserve">A continuación se detalla solo las funcionalidades </w:t>
       </w:r>
       <w:r>
         <w:t>más</w:t>
@@ -1411,15 +1573,7 @@
         </w:numPr>
       </w:pPr>
       <w:r>
-        <w:t xml:space="preserve">Menú: como se modifica el menú según el rol del usuario </w:t>
-      </w:r>
-      <w:proofErr w:type="spellStart"/>
-      <w:r>
-        <w:t>logueado</w:t>
-      </w:r>
-      <w:proofErr w:type="spellEnd"/>
-      <w:r>
-        <w:t>.</w:t>
+        <w:t>Menú: como se modifica el menú según el rol del usuario logueado.</w:t>
       </w:r>
     </w:p>
     <w:p>
@@ -1431,15 +1585,7 @@
         </w:numPr>
       </w:pPr>
       <w:r>
-        <w:t xml:space="preserve">Chat: se </w:t>
-      </w:r>
-      <w:proofErr w:type="spellStart"/>
-      <w:r>
-        <w:t>solicito</w:t>
-      </w:r>
-      <w:proofErr w:type="spellEnd"/>
-      <w:r>
-        <w:t xml:space="preserve"> realizar un chat con socket donde pueden hablar todos los usuarios.</w:t>
+        <w:t>Chat: se solicito realizar un chat con socket donde pueden hablar todos los usuarios.</w:t>
       </w:r>
     </w:p>
     <w:p>
@@ -1451,29 +1597,8 @@
         </w:numPr>
       </w:pPr>
       <w:r>
-        <w:t xml:space="preserve">Subir </w:t>
-      </w:r>
-      <w:proofErr w:type="gramStart"/>
-      <w:r>
-        <w:t>Archivo :</w:t>
-      </w:r>
-      <w:proofErr w:type="gramEnd"/>
-      <w:r>
-        <w:t xml:space="preserve"> subir imagen con </w:t>
-      </w:r>
-      <w:proofErr w:type="spellStart"/>
-      <w:r>
-        <w:t>multer</w:t>
-      </w:r>
-      <w:proofErr w:type="spellEnd"/>
-      <w:r>
-        <w:t xml:space="preserve"> y lo guarde en carpeta </w:t>
-      </w:r>
-      <w:proofErr w:type="spellStart"/>
-      <w:r>
-        <w:t>public</w:t>
-      </w:r>
-      <w:proofErr w:type="spellEnd"/>
+        <w:t>Subir Archivo : subir imagen con multer y lo guarde en carpeta public</w:t>
+      </w:r>
     </w:p>
     <w:p>
       <w:pPr>
@@ -1506,7 +1631,7 @@
           <w:szCs w:val="28"/>
         </w:rPr>
       </w:pPr>
-      <w:bookmarkStart w:id="3" w:name="_Toc110940033"/>
+      <w:bookmarkStart w:id="3" w:name="_Toc110980390"/>
       <w:r>
         <w:rPr>
           <w:rFonts w:asciiTheme="minorHAnsi" w:hAnsiTheme="minorHAnsi" w:cstheme="minorHAnsi"/>
@@ -1577,34 +1702,14 @@
           <w:u w:val="single"/>
         </w:rPr>
       </w:pPr>
-      <w:proofErr w:type="spellStart"/>
       <w:r>
         <w:rPr>
           <w:b/>
           <w:bCs/>
           <w:u w:val="single"/>
         </w:rPr>
-        <w:t>Menu</w:t>
-      </w:r>
-      <w:proofErr w:type="spellEnd"/>
-      <w:r>
-        <w:rPr>
-          <w:b/>
-          <w:bCs/>
-          <w:u w:val="single"/>
-        </w:rPr>
-        <w:t xml:space="preserve"> Sin usuario </w:t>
-      </w:r>
-      <w:proofErr w:type="spellStart"/>
-      <w:r>
-        <w:rPr>
-          <w:b/>
-          <w:bCs/>
-          <w:u w:val="single"/>
-        </w:rPr>
-        <w:t>logueado</w:t>
-      </w:r>
-      <w:proofErr w:type="spellEnd"/>
+        <w:t>Menu Sin usuario logueado</w:t>
+      </w:r>
     </w:p>
     <w:p>
       <w:r>
@@ -1661,7 +1766,6 @@
           <w:u w:val="single"/>
         </w:rPr>
       </w:pPr>
-      <w:proofErr w:type="spellStart"/>
       <w:r>
         <w:rPr>
           <w:b/>
@@ -1671,7 +1775,6 @@
         <w:lastRenderedPageBreak/>
         <w:t>Menu</w:t>
       </w:r>
-      <w:proofErr w:type="spellEnd"/>
       <w:r>
         <w:rPr>
           <w:b/>
@@ -1686,18 +1789,8 @@
           <w:bCs/>
           <w:u w:val="single"/>
         </w:rPr>
-        <w:t xml:space="preserve">usuario </w:t>
-      </w:r>
-      <w:proofErr w:type="spellStart"/>
-      <w:r>
-        <w:rPr>
-          <w:b/>
-          <w:bCs/>
-          <w:u w:val="single"/>
-        </w:rPr>
-        <w:t>logueado</w:t>
-      </w:r>
-      <w:proofErr w:type="spellEnd"/>
+        <w:t>usuario logueado</w:t>
+      </w:r>
       <w:r>
         <w:rPr>
           <w:b/>
@@ -1758,21 +1851,8 @@
     </w:p>
     <w:p>
       <w:r>
-        <w:t>Siendo “</w:t>
-      </w:r>
-      <w:proofErr w:type="spellStart"/>
-      <w:r>
-        <w:t>alyson</w:t>
-      </w:r>
-      <w:proofErr w:type="spellEnd"/>
-      <w:r>
-        <w:t xml:space="preserve">” el nombre del usuario </w:t>
-      </w:r>
-      <w:proofErr w:type="spellStart"/>
-      <w:r>
-        <w:t>logueado</w:t>
-      </w:r>
-      <w:proofErr w:type="spellEnd"/>
+        <w:t>Siendo “alyson” el nombre del usuario logueado</w:t>
+      </w:r>
     </w:p>
     <w:p>
       <w:pPr>
@@ -1798,7 +1878,6 @@
           <w:u w:val="single"/>
         </w:rPr>
       </w:pPr>
-      <w:proofErr w:type="spellStart"/>
       <w:r>
         <w:rPr>
           <w:b/>
@@ -1807,7 +1886,6 @@
         </w:rPr>
         <w:t>Menu</w:t>
       </w:r>
-      <w:proofErr w:type="spellEnd"/>
       <w:r>
         <w:rPr>
           <w:b/>
@@ -1822,43 +1900,15 @@
           <w:bCs/>
           <w:u w:val="single"/>
         </w:rPr>
-        <w:t xml:space="preserve">usuario </w:t>
-      </w:r>
-      <w:proofErr w:type="spellStart"/>
+        <w:t>usuario logueado</w:t>
+      </w:r>
       <w:r>
         <w:rPr>
           <w:b/>
           <w:bCs/>
           <w:u w:val="single"/>
         </w:rPr>
-        <w:t>logueado</w:t>
-      </w:r>
-      <w:proofErr w:type="spellEnd"/>
-      <w:r>
-        <w:rPr>
-          <w:b/>
-          <w:bCs/>
-          <w:u w:val="single"/>
-        </w:rPr>
-        <w:t xml:space="preserve"> y rol “</w:t>
-      </w:r>
-      <w:proofErr w:type="spellStart"/>
-      <w:r>
-        <w:rPr>
-          <w:b/>
-          <w:bCs/>
-          <w:u w:val="single"/>
-        </w:rPr>
-        <w:t>admin</w:t>
-      </w:r>
-      <w:proofErr w:type="spellEnd"/>
-      <w:r>
-        <w:rPr>
-          <w:b/>
-          <w:bCs/>
-          <w:u w:val="single"/>
-        </w:rPr>
-        <w:t>”</w:t>
+        <w:t xml:space="preserve"> y rol “admin”</w:t>
       </w:r>
     </w:p>
     <w:p>
@@ -1907,19 +1957,12 @@
       <w:r>
         <w:t>Siendo “</w:t>
       </w:r>
-      <w:proofErr w:type="spellStart"/>
       <w:r>
         <w:t>admin</w:t>
       </w:r>
-      <w:proofErr w:type="spellEnd"/>
-      <w:r>
-        <w:t xml:space="preserve">” el nombre del usuario </w:t>
-      </w:r>
-      <w:proofErr w:type="spellStart"/>
-      <w:r>
-        <w:t>logueado</w:t>
-      </w:r>
-      <w:proofErr w:type="spellEnd"/>
+      <w:r>
+        <w:t>” el nombre del usuario logueado</w:t>
+      </w:r>
     </w:p>
     <w:p/>
     <w:p>
@@ -1940,7 +1983,7 @@
           <w:szCs w:val="28"/>
         </w:rPr>
       </w:pPr>
-      <w:bookmarkStart w:id="4" w:name="_Toc110940034"/>
+      <w:bookmarkStart w:id="4" w:name="_Toc110980391"/>
       <w:r>
         <w:rPr>
           <w:rFonts w:asciiTheme="minorHAnsi" w:hAnsiTheme="minorHAnsi" w:cstheme="minorHAnsi"/>
@@ -1957,15 +2000,7 @@
     <w:p/>
     <w:p>
       <w:r>
-        <w:t xml:space="preserve">En el cuadro de email aparecerá sin poder editar, el email del usuario </w:t>
-      </w:r>
-      <w:proofErr w:type="spellStart"/>
-      <w:r>
-        <w:t>logueado</w:t>
-      </w:r>
-      <w:proofErr w:type="spellEnd"/>
-      <w:r>
-        <w:t>.</w:t>
+        <w:t>En el cuadro de email aparecerá sin poder editar, el email del usuario logueado.</w:t>
       </w:r>
     </w:p>
     <w:p>
@@ -2034,7 +2069,7 @@
           <w:szCs w:val="28"/>
         </w:rPr>
       </w:pPr>
-      <w:bookmarkStart w:id="5" w:name="_Toc110940035"/>
+      <w:bookmarkStart w:id="5" w:name="_Toc110980392"/>
       <w:r>
         <w:rPr>
           <w:rFonts w:asciiTheme="minorHAnsi" w:hAnsiTheme="minorHAnsi" w:cstheme="minorHAnsi"/>
@@ -2044,7 +2079,40 @@
           <w:sz w:val="28"/>
           <w:szCs w:val="28"/>
         </w:rPr>
-        <w:t>Subir Archivo (registro)</w:t>
+        <w:t xml:space="preserve">Subir Archivo </w:t>
+      </w:r>
+      <w:r>
+        <w:rPr>
+          <w:rFonts w:asciiTheme="minorHAnsi" w:hAnsiTheme="minorHAnsi" w:cstheme="minorHAnsi"/>
+          <w:b/>
+          <w:bCs/>
+          <w:color w:val="auto"/>
+          <w:sz w:val="28"/>
+          <w:szCs w:val="28"/>
+        </w:rPr>
+        <w:t>(registro</w:t>
+      </w:r>
+      <w:r>
+        <w:rPr>
+          <w:rFonts w:asciiTheme="minorHAnsi" w:hAnsiTheme="minorHAnsi" w:cstheme="minorHAnsi"/>
+          <w:b/>
+          <w:bCs/>
+          <w:color w:val="auto"/>
+          <w:sz w:val="28"/>
+          <w:szCs w:val="28"/>
+        </w:rPr>
+        <w:t xml:space="preserve"> de usuario</w:t>
+      </w:r>
+      <w:r>
+        <w:rPr>
+          <w:rFonts w:asciiTheme="minorHAnsi" w:hAnsiTheme="minorHAnsi" w:cstheme="minorHAnsi"/>
+          <w:b/>
+          <w:bCs/>
+          <w:color w:val="auto"/>
+          <w:sz w:val="28"/>
+          <w:szCs w:val="28"/>
+        </w:rPr>
+        <w:t>)</w:t>
       </w:r>
       <w:bookmarkEnd w:id="5"/>
     </w:p>
@@ -2183,6 +2251,18 @@
     </w:p>
     <w:p>
       <w:r>
+        <w:t xml:space="preserve">Imagen por defecto </w:t>
+      </w:r>
+      <w:r>
+        <w:sym w:font="Wingdings" w:char="F0E0"/>
+      </w:r>
+      <w:r>
+        <w:t xml:space="preserve"> public/uploads/users/UserDefault.png</w:t>
+      </w:r>
+    </w:p>
+    <w:p/>
+    <w:p>
+      <w:r>
         <w:rPr>
           <w:noProof/>
         </w:rPr>
@@ -2353,13 +2433,8 @@
     <w:p/>
     <w:p>
       <w:r>
-        <w:t xml:space="preserve">Se observa en el código como se usa </w:t>
-      </w:r>
-      <w:proofErr w:type="spellStart"/>
-      <w:r>
-        <w:t>multer</w:t>
-      </w:r>
-      <w:proofErr w:type="spellEnd"/>
+        <w:t>Se observa en el código como se usa multer</w:t>
+      </w:r>
     </w:p>
     <w:p>
       <w:r>
@@ -2422,7 +2497,7 @@
           <w:szCs w:val="28"/>
         </w:rPr>
       </w:pPr>
-      <w:bookmarkStart w:id="6" w:name="_Toc110940036"/>
+      <w:bookmarkStart w:id="6" w:name="_Toc110980393"/>
       <w:r>
         <w:rPr>
           <w:rFonts w:asciiTheme="minorHAnsi" w:hAnsiTheme="minorHAnsi" w:cstheme="minorHAnsi"/>
@@ -2532,18 +2607,447 @@
           <w:bottom w:val="single" w:sz="4" w:space="1" w:color="auto"/>
           <w:right w:val="single" w:sz="4" w:space="4" w:color="auto"/>
         </w:pBdr>
-      </w:pPr>
-      <w:bookmarkStart w:id="7" w:name="_Toc110940037"/>
-      <w:proofErr w:type="spellStart"/>
+        <w:rPr>
+          <w:u w:val="single"/>
+        </w:rPr>
+      </w:pPr>
+      <w:bookmarkStart w:id="7" w:name="_Toc110980394"/>
+      <w:r>
+        <w:t>Postman – carga de archivo</w:t>
+      </w:r>
+      <w:bookmarkEnd w:id="7"/>
+    </w:p>
+    <w:p/>
+    <w:p>
+      <w:pPr>
+        <w:pStyle w:val="Ttulo2"/>
+        <w:pBdr>
+          <w:top w:val="single" w:sz="4" w:space="1" w:color="auto"/>
+          <w:left w:val="single" w:sz="4" w:space="4" w:color="auto"/>
+          <w:bottom w:val="single" w:sz="4" w:space="1" w:color="auto"/>
+          <w:right w:val="single" w:sz="4" w:space="4" w:color="auto"/>
+        </w:pBdr>
+        <w:rPr>
+          <w:rFonts w:asciiTheme="minorHAnsi" w:hAnsiTheme="minorHAnsi" w:cstheme="minorHAnsi"/>
+          <w:b/>
+          <w:bCs/>
+          <w:color w:val="auto"/>
+          <w:sz w:val="28"/>
+          <w:szCs w:val="28"/>
+        </w:rPr>
+      </w:pPr>
+      <w:bookmarkStart w:id="8" w:name="_Toc110980395"/>
+      <w:r>
+        <w:rPr>
+          <w:rFonts w:asciiTheme="minorHAnsi" w:hAnsiTheme="minorHAnsi" w:cstheme="minorHAnsi"/>
+          <w:b/>
+          <w:bCs/>
+          <w:color w:val="auto"/>
+          <w:sz w:val="28"/>
+          <w:szCs w:val="28"/>
+        </w:rPr>
+        <w:t>Usuario – registro nuevo usuario</w:t>
+      </w:r>
+      <w:bookmarkEnd w:id="8"/>
+    </w:p>
+    <w:p/>
+    <w:p>
+      <w:r>
+        <w:rPr>
+          <w:u w:val="single"/>
+        </w:rPr>
+        <w:t xml:space="preserve">Imagen por defecto (cuando el usuario no lo sube) </w:t>
+      </w:r>
+    </w:p>
+    <w:p>
+      <w:pPr>
+        <w:rPr>
+          <w:u w:val="single"/>
+        </w:rPr>
+      </w:pPr>
+      <w:r>
+        <w:rPr>
+          <w:noProof/>
+        </w:rPr>
+        <w:lastRenderedPageBreak/>
+        <w:drawing>
+          <wp:inline distT="0" distB="0" distL="0" distR="0" wp14:anchorId="521672E7" wp14:editId="4242D65E">
+            <wp:extent cx="4060825" cy="2575218"/>
+            <wp:effectExtent l="0" t="0" r="0" b="0"/>
+            <wp:docPr id="22" name="Imagen 22"/>
+            <wp:cNvGraphicFramePr>
+              <a:graphicFrameLocks xmlns:a="http://schemas.openxmlformats.org/drawingml/2006/main" noChangeAspect="1"/>
+            </wp:cNvGraphicFramePr>
+            <a:graphic xmlns:a="http://schemas.openxmlformats.org/drawingml/2006/main">
+              <a:graphicData uri="http://schemas.openxmlformats.org/drawingml/2006/picture">
+                <pic:pic xmlns:pic="http://schemas.openxmlformats.org/drawingml/2006/picture">
+                  <pic:nvPicPr>
+                    <pic:cNvPr id="1" name=""/>
+                    <pic:cNvPicPr/>
+                  </pic:nvPicPr>
+                  <pic:blipFill rotWithShape="1">
+                    <a:blip r:embed="rId29"/>
+                    <a:srcRect t="4654" b="2828"/>
+                    <a:stretch/>
+                  </pic:blipFill>
+                  <pic:spPr bwMode="auto">
+                    <a:xfrm>
+                      <a:off x="0" y="0"/>
+                      <a:ext cx="4073804" cy="2583449"/>
+                    </a:xfrm>
+                    <a:prstGeom prst="rect">
+                      <a:avLst/>
+                    </a:prstGeom>
+                    <a:ln>
+                      <a:noFill/>
+                    </a:ln>
+                    <a:extLst>
+                      <a:ext uri="{53640926-AAD7-44D8-BBD7-CCE9431645EC}">
+                        <a14:shadowObscured xmlns:a14="http://schemas.microsoft.com/office/drawing/2010/main"/>
+                      </a:ext>
+                    </a:extLst>
+                  </pic:spPr>
+                </pic:pic>
+              </a:graphicData>
+            </a:graphic>
+          </wp:inline>
+        </w:drawing>
+      </w:r>
+    </w:p>
+    <w:p>
+      <w:pPr>
+        <w:rPr>
+          <w:u w:val="single"/>
+        </w:rPr>
+      </w:pPr>
+    </w:p>
+    <w:p>
+      <w:pPr>
+        <w:rPr>
+          <w:u w:val="single"/>
+        </w:rPr>
+      </w:pPr>
+      <w:r>
+        <w:rPr>
+          <w:u w:val="single"/>
+        </w:rPr>
+        <w:t>Imagen subida por el usuario</w:t>
+      </w:r>
+    </w:p>
+    <w:p>
+      <w:r>
+        <w:rPr>
+          <w:noProof/>
+        </w:rPr>
+        <w:drawing>
+          <wp:inline distT="0" distB="0" distL="0" distR="0" wp14:anchorId="1926B4CF" wp14:editId="7CF328CF">
+            <wp:extent cx="4182745" cy="2537181"/>
+            <wp:effectExtent l="0" t="0" r="8255" b="0"/>
+            <wp:docPr id="8" name="Imagen 8"/>
+            <wp:cNvGraphicFramePr>
+              <a:graphicFrameLocks xmlns:a="http://schemas.openxmlformats.org/drawingml/2006/main" noChangeAspect="1"/>
+            </wp:cNvGraphicFramePr>
+            <a:graphic xmlns:a="http://schemas.openxmlformats.org/drawingml/2006/main">
+              <a:graphicData uri="http://schemas.openxmlformats.org/drawingml/2006/picture">
+                <pic:pic xmlns:pic="http://schemas.openxmlformats.org/drawingml/2006/picture">
+                  <pic:nvPicPr>
+                    <pic:cNvPr id="1" name=""/>
+                    <pic:cNvPicPr/>
+                  </pic:nvPicPr>
+                  <pic:blipFill rotWithShape="1">
+                    <a:blip r:embed="rId30"/>
+                    <a:srcRect t="2264" b="3467"/>
+                    <a:stretch/>
+                  </pic:blipFill>
+                  <pic:spPr bwMode="auto">
+                    <a:xfrm>
+                      <a:off x="0" y="0"/>
+                      <a:ext cx="4186986" cy="2539754"/>
+                    </a:xfrm>
+                    <a:prstGeom prst="rect">
+                      <a:avLst/>
+                    </a:prstGeom>
+                    <a:ln>
+                      <a:noFill/>
+                    </a:ln>
+                    <a:extLst>
+                      <a:ext uri="{53640926-AAD7-44D8-BBD7-CCE9431645EC}">
+                        <a14:shadowObscured xmlns:a14="http://schemas.microsoft.com/office/drawing/2010/main"/>
+                      </a:ext>
+                    </a:extLst>
+                  </pic:spPr>
+                </pic:pic>
+              </a:graphicData>
+            </a:graphic>
+          </wp:inline>
+        </w:drawing>
+      </w:r>
+    </w:p>
+    <w:p>
+      <w:pPr>
+        <w:rPr>
+          <w:u w:val="single"/>
+        </w:rPr>
+      </w:pPr>
+      <w:r>
+        <w:rPr>
+          <w:noProof/>
+        </w:rPr>
+        <w:drawing>
+          <wp:inline distT="0" distB="0" distL="0" distR="0" wp14:anchorId="17719592" wp14:editId="7B83CBFD">
+            <wp:extent cx="2004060" cy="2143402"/>
+            <wp:effectExtent l="0" t="0" r="0" b="9525"/>
+            <wp:docPr id="10" name="Imagen 10"/>
+            <wp:cNvGraphicFramePr>
+              <a:graphicFrameLocks xmlns:a="http://schemas.openxmlformats.org/drawingml/2006/main" noChangeAspect="1"/>
+            </wp:cNvGraphicFramePr>
+            <a:graphic xmlns:a="http://schemas.openxmlformats.org/drawingml/2006/main">
+              <a:graphicData uri="http://schemas.openxmlformats.org/drawingml/2006/picture">
+                <pic:pic xmlns:pic="http://schemas.openxmlformats.org/drawingml/2006/picture">
+                  <pic:nvPicPr>
+                    <pic:cNvPr id="1" name=""/>
+                    <pic:cNvPicPr/>
+                  </pic:nvPicPr>
+                  <pic:blipFill>
+                    <a:blip r:embed="rId31"/>
+                    <a:stretch>
+                      <a:fillRect/>
+                    </a:stretch>
+                  </pic:blipFill>
+                  <pic:spPr>
+                    <a:xfrm>
+                      <a:off x="0" y="0"/>
+                      <a:ext cx="2008903" cy="2148582"/>
+                    </a:xfrm>
+                    <a:prstGeom prst="rect">
+                      <a:avLst/>
+                    </a:prstGeom>
+                  </pic:spPr>
+                </pic:pic>
+              </a:graphicData>
+            </a:graphic>
+          </wp:inline>
+        </w:drawing>
+      </w:r>
+    </w:p>
+    <w:p>
+      <w:pPr>
+        <w:rPr>
+          <w:u w:val="single"/>
+        </w:rPr>
+      </w:pPr>
+    </w:p>
+    <w:p>
+      <w:pPr>
+        <w:pStyle w:val="Ttulo2"/>
+        <w:pBdr>
+          <w:top w:val="single" w:sz="4" w:space="1" w:color="auto"/>
+          <w:left w:val="single" w:sz="4" w:space="4" w:color="auto"/>
+          <w:bottom w:val="single" w:sz="4" w:space="1" w:color="auto"/>
+          <w:right w:val="single" w:sz="4" w:space="4" w:color="auto"/>
+        </w:pBdr>
+        <w:rPr>
+          <w:rFonts w:asciiTheme="minorHAnsi" w:hAnsiTheme="minorHAnsi" w:cstheme="minorHAnsi"/>
+          <w:b/>
+          <w:bCs/>
+          <w:color w:val="auto"/>
+          <w:sz w:val="28"/>
+          <w:szCs w:val="28"/>
+        </w:rPr>
+      </w:pPr>
+      <w:bookmarkStart w:id="9" w:name="_Toc110980396"/>
+      <w:r>
+        <w:rPr>
+          <w:rFonts w:asciiTheme="minorHAnsi" w:hAnsiTheme="minorHAnsi" w:cstheme="minorHAnsi"/>
+          <w:b/>
+          <w:bCs/>
+          <w:color w:val="auto"/>
+          <w:sz w:val="28"/>
+          <w:szCs w:val="28"/>
+        </w:rPr>
+        <w:t>Producto – alta de nuevo producto</w:t>
+      </w:r>
+      <w:bookmarkEnd w:id="9"/>
+    </w:p>
+    <w:p/>
+    <w:p>
+      <w:r>
+        <w:rPr>
+          <w:u w:val="single"/>
+        </w:rPr>
+        <w:t xml:space="preserve">Imagen por defecto (cuando el usuario no lo sube) </w:t>
+      </w:r>
+    </w:p>
+    <w:p>
+      <w:r>
+        <w:rPr>
+          <w:noProof/>
+        </w:rPr>
+        <w:drawing>
+          <wp:inline distT="0" distB="0" distL="0" distR="0" wp14:anchorId="2429F8D6" wp14:editId="36513F73">
+            <wp:extent cx="3543300" cy="2268386"/>
+            <wp:effectExtent l="0" t="0" r="0" b="0"/>
+            <wp:docPr id="29" name="Imagen 29"/>
+            <wp:cNvGraphicFramePr>
+              <a:graphicFrameLocks xmlns:a="http://schemas.openxmlformats.org/drawingml/2006/main" noChangeAspect="1"/>
+            </wp:cNvGraphicFramePr>
+            <a:graphic xmlns:a="http://schemas.openxmlformats.org/drawingml/2006/main">
+              <a:graphicData uri="http://schemas.openxmlformats.org/drawingml/2006/picture">
+                <pic:pic xmlns:pic="http://schemas.openxmlformats.org/drawingml/2006/picture">
+                  <pic:nvPicPr>
+                    <pic:cNvPr id="1" name=""/>
+                    <pic:cNvPicPr/>
+                  </pic:nvPicPr>
+                  <pic:blipFill>
+                    <a:blip r:embed="rId32"/>
+                    <a:stretch>
+                      <a:fillRect/>
+                    </a:stretch>
+                  </pic:blipFill>
+                  <pic:spPr>
+                    <a:xfrm>
+                      <a:off x="0" y="0"/>
+                      <a:ext cx="3551756" cy="2273799"/>
+                    </a:xfrm>
+                    <a:prstGeom prst="rect">
+                      <a:avLst/>
+                    </a:prstGeom>
+                  </pic:spPr>
+                </pic:pic>
+              </a:graphicData>
+            </a:graphic>
+          </wp:inline>
+        </w:drawing>
+      </w:r>
+    </w:p>
+    <w:p>
+      <w:pPr>
+        <w:rPr>
+          <w:u w:val="single"/>
+        </w:rPr>
+      </w:pPr>
+      <w:r>
+        <w:rPr>
+          <w:u w:val="single"/>
+        </w:rPr>
+        <w:t>Imagen subida por el usuario</w:t>
+      </w:r>
+    </w:p>
+    <w:p>
+      <w:pPr>
+        <w:rPr>
+          <w:u w:val="single"/>
+        </w:rPr>
+      </w:pPr>
+      <w:r>
+        <w:rPr>
+          <w:noProof/>
+        </w:rPr>
+        <w:drawing>
+          <wp:inline distT="0" distB="0" distL="0" distR="0" wp14:anchorId="453FB96B" wp14:editId="1F0221E1">
+            <wp:extent cx="3825240" cy="2453642"/>
+            <wp:effectExtent l="0" t="0" r="3810" b="3810"/>
+            <wp:docPr id="31" name="Imagen 31"/>
+            <wp:cNvGraphicFramePr>
+              <a:graphicFrameLocks xmlns:a="http://schemas.openxmlformats.org/drawingml/2006/main" noChangeAspect="1"/>
+            </wp:cNvGraphicFramePr>
+            <a:graphic xmlns:a="http://schemas.openxmlformats.org/drawingml/2006/main">
+              <a:graphicData uri="http://schemas.openxmlformats.org/drawingml/2006/picture">
+                <pic:pic xmlns:pic="http://schemas.openxmlformats.org/drawingml/2006/picture">
+                  <pic:nvPicPr>
+                    <pic:cNvPr id="1" name=""/>
+                    <pic:cNvPicPr/>
+                  </pic:nvPicPr>
+                  <pic:blipFill>
+                    <a:blip r:embed="rId33"/>
+                    <a:stretch>
+                      <a:fillRect/>
+                    </a:stretch>
+                  </pic:blipFill>
+                  <pic:spPr>
+                    <a:xfrm>
+                      <a:off x="0" y="0"/>
+                      <a:ext cx="3832390" cy="2458228"/>
+                    </a:xfrm>
+                    <a:prstGeom prst="rect">
+                      <a:avLst/>
+                    </a:prstGeom>
+                  </pic:spPr>
+                </pic:pic>
+              </a:graphicData>
+            </a:graphic>
+          </wp:inline>
+        </w:drawing>
+      </w:r>
+    </w:p>
+    <w:p>
+      <w:pPr>
+        <w:rPr>
+          <w:u w:val="single"/>
+        </w:rPr>
+      </w:pPr>
+      <w:r>
+        <w:rPr>
+          <w:noProof/>
+        </w:rPr>
+        <w:lastRenderedPageBreak/>
+        <w:drawing>
+          <wp:inline distT="0" distB="0" distL="0" distR="0" wp14:anchorId="1B2FCD4A" wp14:editId="79A7D0F4">
+            <wp:extent cx="2202180" cy="2884696"/>
+            <wp:effectExtent l="0" t="0" r="7620" b="0"/>
+            <wp:docPr id="38" name="Imagen 38"/>
+            <wp:cNvGraphicFramePr>
+              <a:graphicFrameLocks xmlns:a="http://schemas.openxmlformats.org/drawingml/2006/main" noChangeAspect="1"/>
+            </wp:cNvGraphicFramePr>
+            <a:graphic xmlns:a="http://schemas.openxmlformats.org/drawingml/2006/main">
+              <a:graphicData uri="http://schemas.openxmlformats.org/drawingml/2006/picture">
+                <pic:pic xmlns:pic="http://schemas.openxmlformats.org/drawingml/2006/picture">
+                  <pic:nvPicPr>
+                    <pic:cNvPr id="1" name=""/>
+                    <pic:cNvPicPr/>
+                  </pic:nvPicPr>
+                  <pic:blipFill>
+                    <a:blip r:embed="rId34"/>
+                    <a:stretch>
+                      <a:fillRect/>
+                    </a:stretch>
+                  </pic:blipFill>
+                  <pic:spPr>
+                    <a:xfrm>
+                      <a:off x="0" y="0"/>
+                      <a:ext cx="2205691" cy="2889295"/>
+                    </a:xfrm>
+                    <a:prstGeom prst="rect">
+                      <a:avLst/>
+                    </a:prstGeom>
+                  </pic:spPr>
+                </pic:pic>
+              </a:graphicData>
+            </a:graphic>
+          </wp:inline>
+        </w:drawing>
+      </w:r>
+    </w:p>
+    <w:p/>
+    <w:p>
+      <w:pPr>
+        <w:pStyle w:val="Ttulo1"/>
+        <w:pBdr>
+          <w:top w:val="single" w:sz="4" w:space="1" w:color="auto"/>
+          <w:left w:val="single" w:sz="4" w:space="4" w:color="auto"/>
+          <w:bottom w:val="single" w:sz="4" w:space="1" w:color="auto"/>
+          <w:right w:val="single" w:sz="4" w:space="4" w:color="auto"/>
+        </w:pBdr>
+      </w:pPr>
+      <w:bookmarkStart w:id="10" w:name="_Toc110980397"/>
       <w:r>
         <w:t>Swagger</w:t>
       </w:r>
-      <w:bookmarkEnd w:id="7"/>
-      <w:proofErr w:type="spellEnd"/>
+      <w:bookmarkEnd w:id="10"/>
     </w:p>
     <w:p/>
     <w:p>
-      <w:hyperlink r:id="rId29" w:history="1">
+      <w:hyperlink r:id="rId35" w:history="1">
         <w:r>
           <w:rPr>
             <w:rStyle w:val="Hipervnculo"/>
@@ -2573,7 +3077,7 @@
                     <pic:cNvPicPr/>
                   </pic:nvPicPr>
                   <pic:blipFill rotWithShape="1">
-                    <a:blip r:embed="rId30"/>
+                    <a:blip r:embed="rId36"/>
                     <a:srcRect b="21920"/>
                     <a:stretch/>
                   </pic:blipFill>
@@ -2606,292 +3110,11 @@
         <w:rPr>
           <w:noProof/>
         </w:rPr>
-        <w:lastRenderedPageBreak/>
         <w:drawing>
           <wp:inline distT="0" distB="0" distL="0" distR="0" wp14:anchorId="3B38A353" wp14:editId="23A2EE8D">
             <wp:extent cx="5612130" cy="1306830"/>
             <wp:effectExtent l="0" t="0" r="7620" b="7620"/>
             <wp:docPr id="12" name="Imagen 12"/>
-            <wp:cNvGraphicFramePr>
-              <a:graphicFrameLocks xmlns:a="http://schemas.openxmlformats.org/drawingml/2006/main" noChangeAspect="1"/>
-            </wp:cNvGraphicFramePr>
-            <a:graphic xmlns:a="http://schemas.openxmlformats.org/drawingml/2006/main">
-              <a:graphicData uri="http://schemas.openxmlformats.org/drawingml/2006/picture">
-                <pic:pic xmlns:pic="http://schemas.openxmlformats.org/drawingml/2006/picture">
-                  <pic:nvPicPr>
-                    <pic:cNvPr id="1" name=""/>
-                    <pic:cNvPicPr/>
-                  </pic:nvPicPr>
-                  <pic:blipFill>
-                    <a:blip r:embed="rId31"/>
-                    <a:stretch>
-                      <a:fillRect/>
-                    </a:stretch>
-                  </pic:blipFill>
-                  <pic:spPr>
-                    <a:xfrm>
-                      <a:off x="0" y="0"/>
-                      <a:ext cx="5612130" cy="1306830"/>
-                    </a:xfrm>
-                    <a:prstGeom prst="rect">
-                      <a:avLst/>
-                    </a:prstGeom>
-                  </pic:spPr>
-                </pic:pic>
-              </a:graphicData>
-            </a:graphic>
-          </wp:inline>
-        </w:drawing>
-      </w:r>
-    </w:p>
-    <w:p>
-      <w:r>
-        <w:rPr>
-          <w:noProof/>
-        </w:rPr>
-        <w:drawing>
-          <wp:inline distT="0" distB="0" distL="0" distR="0" wp14:anchorId="3C601C7D" wp14:editId="1E14BD76">
-            <wp:extent cx="5612130" cy="872490"/>
-            <wp:effectExtent l="0" t="0" r="7620" b="3810"/>
-            <wp:docPr id="13" name="Imagen 13"/>
-            <wp:cNvGraphicFramePr>
-              <a:graphicFrameLocks xmlns:a="http://schemas.openxmlformats.org/drawingml/2006/main" noChangeAspect="1"/>
-            </wp:cNvGraphicFramePr>
-            <a:graphic xmlns:a="http://schemas.openxmlformats.org/drawingml/2006/main">
-              <a:graphicData uri="http://schemas.openxmlformats.org/drawingml/2006/picture">
-                <pic:pic xmlns:pic="http://schemas.openxmlformats.org/drawingml/2006/picture">
-                  <pic:nvPicPr>
-                    <pic:cNvPr id="1" name=""/>
-                    <pic:cNvPicPr/>
-                  </pic:nvPicPr>
-                  <pic:blipFill>
-                    <a:blip r:embed="rId32"/>
-                    <a:stretch>
-                      <a:fillRect/>
-                    </a:stretch>
-                  </pic:blipFill>
-                  <pic:spPr>
-                    <a:xfrm>
-                      <a:off x="0" y="0"/>
-                      <a:ext cx="5612130" cy="872490"/>
-                    </a:xfrm>
-                    <a:prstGeom prst="rect">
-                      <a:avLst/>
-                    </a:prstGeom>
-                  </pic:spPr>
-                </pic:pic>
-              </a:graphicData>
-            </a:graphic>
-          </wp:inline>
-        </w:drawing>
-      </w:r>
-    </w:p>
-    <w:p>
-      <w:r>
-        <w:rPr>
-          <w:noProof/>
-        </w:rPr>
-        <w:drawing>
-          <wp:inline distT="0" distB="0" distL="0" distR="0" wp14:anchorId="0D9E71C3" wp14:editId="2C0D8F87">
-            <wp:extent cx="5612130" cy="662305"/>
-            <wp:effectExtent l="0" t="0" r="7620" b="4445"/>
-            <wp:docPr id="14" name="Imagen 14"/>
-            <wp:cNvGraphicFramePr>
-              <a:graphicFrameLocks xmlns:a="http://schemas.openxmlformats.org/drawingml/2006/main" noChangeAspect="1"/>
-            </wp:cNvGraphicFramePr>
-            <a:graphic xmlns:a="http://schemas.openxmlformats.org/drawingml/2006/main">
-              <a:graphicData uri="http://schemas.openxmlformats.org/drawingml/2006/picture">
-                <pic:pic xmlns:pic="http://schemas.openxmlformats.org/drawingml/2006/picture">
-                  <pic:nvPicPr>
-                    <pic:cNvPr id="1" name=""/>
-                    <pic:cNvPicPr/>
-                  </pic:nvPicPr>
-                  <pic:blipFill>
-                    <a:blip r:embed="rId33"/>
-                    <a:stretch>
-                      <a:fillRect/>
-                    </a:stretch>
-                  </pic:blipFill>
-                  <pic:spPr>
-                    <a:xfrm>
-                      <a:off x="0" y="0"/>
-                      <a:ext cx="5612130" cy="662305"/>
-                    </a:xfrm>
-                    <a:prstGeom prst="rect">
-                      <a:avLst/>
-                    </a:prstGeom>
-                  </pic:spPr>
-                </pic:pic>
-              </a:graphicData>
-            </a:graphic>
-          </wp:inline>
-        </w:drawing>
-      </w:r>
-    </w:p>
-    <w:p>
-      <w:r>
-        <w:rPr>
-          <w:noProof/>
-        </w:rPr>
-        <w:drawing>
-          <wp:inline distT="0" distB="0" distL="0" distR="0" wp14:anchorId="6D65E2FB" wp14:editId="6BECE667">
-            <wp:extent cx="5612130" cy="1511935"/>
-            <wp:effectExtent l="0" t="0" r="7620" b="0"/>
-            <wp:docPr id="15" name="Imagen 15"/>
-            <wp:cNvGraphicFramePr>
-              <a:graphicFrameLocks xmlns:a="http://schemas.openxmlformats.org/drawingml/2006/main" noChangeAspect="1"/>
-            </wp:cNvGraphicFramePr>
-            <a:graphic xmlns:a="http://schemas.openxmlformats.org/drawingml/2006/main">
-              <a:graphicData uri="http://schemas.openxmlformats.org/drawingml/2006/picture">
-                <pic:pic xmlns:pic="http://schemas.openxmlformats.org/drawingml/2006/picture">
-                  <pic:nvPicPr>
-                    <pic:cNvPr id="1" name=""/>
-                    <pic:cNvPicPr/>
-                  </pic:nvPicPr>
-                  <pic:blipFill>
-                    <a:blip r:embed="rId34"/>
-                    <a:stretch>
-                      <a:fillRect/>
-                    </a:stretch>
-                  </pic:blipFill>
-                  <pic:spPr>
-                    <a:xfrm>
-                      <a:off x="0" y="0"/>
-                      <a:ext cx="5612130" cy="1511935"/>
-                    </a:xfrm>
-                    <a:prstGeom prst="rect">
-                      <a:avLst/>
-                    </a:prstGeom>
-                  </pic:spPr>
-                </pic:pic>
-              </a:graphicData>
-            </a:graphic>
-          </wp:inline>
-        </w:drawing>
-      </w:r>
-    </w:p>
-    <w:p>
-      <w:pPr>
-        <w:pStyle w:val="Ttulo1"/>
-        <w:pBdr>
-          <w:top w:val="single" w:sz="4" w:space="1" w:color="auto"/>
-          <w:left w:val="single" w:sz="4" w:space="4" w:color="auto"/>
-          <w:bottom w:val="single" w:sz="4" w:space="1" w:color="auto"/>
-          <w:right w:val="single" w:sz="4" w:space="4" w:color="auto"/>
-        </w:pBdr>
-      </w:pPr>
-      <w:bookmarkStart w:id="8" w:name="_Toc110940038"/>
-      <w:proofErr w:type="spellStart"/>
-      <w:r>
-        <w:t>Graphl</w:t>
-      </w:r>
-      <w:bookmarkEnd w:id="8"/>
-      <w:proofErr w:type="spellEnd"/>
-    </w:p>
-    <w:p/>
-    <w:p>
-      <w:pPr>
-        <w:rPr>
-          <w:rStyle w:val="Hipervnculo"/>
-        </w:rPr>
-      </w:pPr>
-      <w:hyperlink r:id="rId35" w:history="1">
-        <w:r>
-          <w:rPr>
-            <w:rStyle w:val="Hipervnculo"/>
-          </w:rPr>
-          <w:t>http://localhost:8080/graphql</w:t>
-        </w:r>
-      </w:hyperlink>
-    </w:p>
-    <w:p>
-      <w:pPr>
-        <w:rPr>
-          <w:u w:val="single"/>
-        </w:rPr>
-      </w:pPr>
-      <w:r>
-        <w:t>Ejemplo:</w:t>
-      </w:r>
-    </w:p>
-    <w:p>
-      <w:r>
-        <w:rPr>
-          <w:noProof/>
-        </w:rPr>
-        <w:drawing>
-          <wp:inline distT="0" distB="0" distL="0" distR="0" wp14:anchorId="49BB9689" wp14:editId="2802C737">
-            <wp:extent cx="5612130" cy="1216660"/>
-            <wp:effectExtent l="0" t="0" r="7620" b="2540"/>
-            <wp:docPr id="3" name="Imagen 3"/>
-            <wp:cNvGraphicFramePr>
-              <a:graphicFrameLocks xmlns:a="http://schemas.openxmlformats.org/drawingml/2006/main" noChangeAspect="1"/>
-            </wp:cNvGraphicFramePr>
-            <a:graphic xmlns:a="http://schemas.openxmlformats.org/drawingml/2006/main">
-              <a:graphicData uri="http://schemas.openxmlformats.org/drawingml/2006/picture">
-                <pic:pic xmlns:pic="http://schemas.openxmlformats.org/drawingml/2006/picture">
-                  <pic:nvPicPr>
-                    <pic:cNvPr id="1" name=""/>
-                    <pic:cNvPicPr/>
-                  </pic:nvPicPr>
-                  <pic:blipFill>
-                    <a:blip r:embed="rId36"/>
-                    <a:stretch>
-                      <a:fillRect/>
-                    </a:stretch>
-                  </pic:blipFill>
-                  <pic:spPr>
-                    <a:xfrm>
-                      <a:off x="0" y="0"/>
-                      <a:ext cx="5612130" cy="1216660"/>
-                    </a:xfrm>
-                    <a:prstGeom prst="rect">
-                      <a:avLst/>
-                    </a:prstGeom>
-                  </pic:spPr>
-                </pic:pic>
-              </a:graphicData>
-            </a:graphic>
-          </wp:inline>
-        </w:drawing>
-      </w:r>
-    </w:p>
-    <w:p/>
-    <w:p>
-      <w:pPr>
-        <w:pStyle w:val="Ttulo1"/>
-        <w:pBdr>
-          <w:top w:val="single" w:sz="4" w:space="1" w:color="auto"/>
-          <w:left w:val="single" w:sz="4" w:space="4" w:color="auto"/>
-          <w:bottom w:val="single" w:sz="4" w:space="1" w:color="auto"/>
-          <w:right w:val="single" w:sz="4" w:space="4" w:color="auto"/>
-        </w:pBdr>
-      </w:pPr>
-      <w:bookmarkStart w:id="9" w:name="_Toc110940039"/>
-      <w:proofErr w:type="spellStart"/>
-      <w:r>
-        <w:t>Testing</w:t>
-      </w:r>
-      <w:bookmarkEnd w:id="9"/>
-      <w:proofErr w:type="spellEnd"/>
-    </w:p>
-    <w:p/>
-    <w:p>
-      <w:pPr>
-        <w:rPr>
-          <w:u w:val="single"/>
-        </w:rPr>
-      </w:pPr>
-      <w:r>
-        <w:rPr>
-          <w:noProof/>
-        </w:rPr>
-        <w:lastRenderedPageBreak/>
-        <w:drawing>
-          <wp:inline distT="0" distB="0" distL="0" distR="0" wp14:anchorId="4437462A" wp14:editId="379421CF">
-            <wp:extent cx="5612130" cy="352425"/>
-            <wp:effectExtent l="0" t="0" r="7620" b="9525"/>
-            <wp:docPr id="17" name="Imagen 17"/>
             <wp:cNvGraphicFramePr>
               <a:graphicFrameLocks xmlns:a="http://schemas.openxmlformats.org/drawingml/2006/main" noChangeAspect="1"/>
             </wp:cNvGraphicFramePr>
@@ -2911,7 +3134,7 @@
                   <pic:spPr>
                     <a:xfrm>
                       <a:off x="0" y="0"/>
-                      <a:ext cx="5612130" cy="352425"/>
+                      <a:ext cx="5612130" cy="1306830"/>
                     </a:xfrm>
                     <a:prstGeom prst="rect">
                       <a:avLst/>
@@ -2929,11 +3152,12 @@
         <w:rPr>
           <w:noProof/>
         </w:rPr>
+        <w:lastRenderedPageBreak/>
         <w:drawing>
-          <wp:inline distT="0" distB="0" distL="0" distR="0" wp14:anchorId="244173A1" wp14:editId="29ECBADD">
-            <wp:extent cx="5612130" cy="2465705"/>
-            <wp:effectExtent l="0" t="0" r="7620" b="0"/>
-            <wp:docPr id="16" name="Imagen 16"/>
+          <wp:inline distT="0" distB="0" distL="0" distR="0" wp14:anchorId="3C601C7D" wp14:editId="1E14BD76">
+            <wp:extent cx="5612130" cy="872490"/>
+            <wp:effectExtent l="0" t="0" r="7620" b="3810"/>
+            <wp:docPr id="13" name="Imagen 13"/>
             <wp:cNvGraphicFramePr>
               <a:graphicFrameLocks xmlns:a="http://schemas.openxmlformats.org/drawingml/2006/main" noChangeAspect="1"/>
             </wp:cNvGraphicFramePr>
@@ -2953,6 +3177,282 @@
                   <pic:spPr>
                     <a:xfrm>
                       <a:off x="0" y="0"/>
+                      <a:ext cx="5612130" cy="872490"/>
+                    </a:xfrm>
+                    <a:prstGeom prst="rect">
+                      <a:avLst/>
+                    </a:prstGeom>
+                  </pic:spPr>
+                </pic:pic>
+              </a:graphicData>
+            </a:graphic>
+          </wp:inline>
+        </w:drawing>
+      </w:r>
+    </w:p>
+    <w:p>
+      <w:r>
+        <w:rPr>
+          <w:noProof/>
+        </w:rPr>
+        <w:drawing>
+          <wp:inline distT="0" distB="0" distL="0" distR="0" wp14:anchorId="0D9E71C3" wp14:editId="2C0D8F87">
+            <wp:extent cx="5612130" cy="662305"/>
+            <wp:effectExtent l="0" t="0" r="7620" b="4445"/>
+            <wp:docPr id="14" name="Imagen 14"/>
+            <wp:cNvGraphicFramePr>
+              <a:graphicFrameLocks xmlns:a="http://schemas.openxmlformats.org/drawingml/2006/main" noChangeAspect="1"/>
+            </wp:cNvGraphicFramePr>
+            <a:graphic xmlns:a="http://schemas.openxmlformats.org/drawingml/2006/main">
+              <a:graphicData uri="http://schemas.openxmlformats.org/drawingml/2006/picture">
+                <pic:pic xmlns:pic="http://schemas.openxmlformats.org/drawingml/2006/picture">
+                  <pic:nvPicPr>
+                    <pic:cNvPr id="1" name=""/>
+                    <pic:cNvPicPr/>
+                  </pic:nvPicPr>
+                  <pic:blipFill>
+                    <a:blip r:embed="rId39"/>
+                    <a:stretch>
+                      <a:fillRect/>
+                    </a:stretch>
+                  </pic:blipFill>
+                  <pic:spPr>
+                    <a:xfrm>
+                      <a:off x="0" y="0"/>
+                      <a:ext cx="5612130" cy="662305"/>
+                    </a:xfrm>
+                    <a:prstGeom prst="rect">
+                      <a:avLst/>
+                    </a:prstGeom>
+                  </pic:spPr>
+                </pic:pic>
+              </a:graphicData>
+            </a:graphic>
+          </wp:inline>
+        </w:drawing>
+      </w:r>
+    </w:p>
+    <w:p>
+      <w:r>
+        <w:rPr>
+          <w:noProof/>
+        </w:rPr>
+        <w:drawing>
+          <wp:inline distT="0" distB="0" distL="0" distR="0" wp14:anchorId="6D65E2FB" wp14:editId="6BECE667">
+            <wp:extent cx="5612130" cy="1511935"/>
+            <wp:effectExtent l="0" t="0" r="7620" b="0"/>
+            <wp:docPr id="15" name="Imagen 15"/>
+            <wp:cNvGraphicFramePr>
+              <a:graphicFrameLocks xmlns:a="http://schemas.openxmlformats.org/drawingml/2006/main" noChangeAspect="1"/>
+            </wp:cNvGraphicFramePr>
+            <a:graphic xmlns:a="http://schemas.openxmlformats.org/drawingml/2006/main">
+              <a:graphicData uri="http://schemas.openxmlformats.org/drawingml/2006/picture">
+                <pic:pic xmlns:pic="http://schemas.openxmlformats.org/drawingml/2006/picture">
+                  <pic:nvPicPr>
+                    <pic:cNvPr id="1" name=""/>
+                    <pic:cNvPicPr/>
+                  </pic:nvPicPr>
+                  <pic:blipFill>
+                    <a:blip r:embed="rId40"/>
+                    <a:stretch>
+                      <a:fillRect/>
+                    </a:stretch>
+                  </pic:blipFill>
+                  <pic:spPr>
+                    <a:xfrm>
+                      <a:off x="0" y="0"/>
+                      <a:ext cx="5612130" cy="1511935"/>
+                    </a:xfrm>
+                    <a:prstGeom prst="rect">
+                      <a:avLst/>
+                    </a:prstGeom>
+                  </pic:spPr>
+                </pic:pic>
+              </a:graphicData>
+            </a:graphic>
+          </wp:inline>
+        </w:drawing>
+      </w:r>
+    </w:p>
+    <w:p>
+      <w:pPr>
+        <w:pStyle w:val="Ttulo1"/>
+        <w:pBdr>
+          <w:top w:val="single" w:sz="4" w:space="1" w:color="auto"/>
+          <w:left w:val="single" w:sz="4" w:space="4" w:color="auto"/>
+          <w:bottom w:val="single" w:sz="4" w:space="1" w:color="auto"/>
+          <w:right w:val="single" w:sz="4" w:space="4" w:color="auto"/>
+        </w:pBdr>
+      </w:pPr>
+      <w:bookmarkStart w:id="11" w:name="_Toc110980398"/>
+      <w:r>
+        <w:t>Graphl</w:t>
+      </w:r>
+      <w:bookmarkEnd w:id="11"/>
+    </w:p>
+    <w:p/>
+    <w:p>
+      <w:pPr>
+        <w:rPr>
+          <w:rStyle w:val="Hipervnculo"/>
+        </w:rPr>
+      </w:pPr>
+      <w:hyperlink r:id="rId41" w:history="1">
+        <w:r>
+          <w:rPr>
+            <w:rStyle w:val="Hipervnculo"/>
+          </w:rPr>
+          <w:t>http://localhost:8080/graphql</w:t>
+        </w:r>
+      </w:hyperlink>
+    </w:p>
+    <w:p>
+      <w:pPr>
+        <w:rPr>
+          <w:u w:val="single"/>
+        </w:rPr>
+      </w:pPr>
+      <w:r>
+        <w:t>Ejemplo:</w:t>
+      </w:r>
+    </w:p>
+    <w:p>
+      <w:r>
+        <w:rPr>
+          <w:noProof/>
+        </w:rPr>
+        <w:drawing>
+          <wp:inline distT="0" distB="0" distL="0" distR="0" wp14:anchorId="49BB9689" wp14:editId="2802C737">
+            <wp:extent cx="5612130" cy="1216660"/>
+            <wp:effectExtent l="0" t="0" r="7620" b="2540"/>
+            <wp:docPr id="3" name="Imagen 3"/>
+            <wp:cNvGraphicFramePr>
+              <a:graphicFrameLocks xmlns:a="http://schemas.openxmlformats.org/drawingml/2006/main" noChangeAspect="1"/>
+            </wp:cNvGraphicFramePr>
+            <a:graphic xmlns:a="http://schemas.openxmlformats.org/drawingml/2006/main">
+              <a:graphicData uri="http://schemas.openxmlformats.org/drawingml/2006/picture">
+                <pic:pic xmlns:pic="http://schemas.openxmlformats.org/drawingml/2006/picture">
+                  <pic:nvPicPr>
+                    <pic:cNvPr id="1" name=""/>
+                    <pic:cNvPicPr/>
+                  </pic:nvPicPr>
+                  <pic:blipFill>
+                    <a:blip r:embed="rId42"/>
+                    <a:stretch>
+                      <a:fillRect/>
+                    </a:stretch>
+                  </pic:blipFill>
+                  <pic:spPr>
+                    <a:xfrm>
+                      <a:off x="0" y="0"/>
+                      <a:ext cx="5612130" cy="1216660"/>
+                    </a:xfrm>
+                    <a:prstGeom prst="rect">
+                      <a:avLst/>
+                    </a:prstGeom>
+                  </pic:spPr>
+                </pic:pic>
+              </a:graphicData>
+            </a:graphic>
+          </wp:inline>
+        </w:drawing>
+      </w:r>
+    </w:p>
+    <w:p/>
+    <w:p>
+      <w:pPr>
+        <w:pStyle w:val="Ttulo1"/>
+        <w:pBdr>
+          <w:top w:val="single" w:sz="4" w:space="1" w:color="auto"/>
+          <w:left w:val="single" w:sz="4" w:space="4" w:color="auto"/>
+          <w:bottom w:val="single" w:sz="4" w:space="1" w:color="auto"/>
+          <w:right w:val="single" w:sz="4" w:space="4" w:color="auto"/>
+        </w:pBdr>
+      </w:pPr>
+      <w:bookmarkStart w:id="12" w:name="_Toc110980399"/>
+      <w:r>
+        <w:t>Testing</w:t>
+      </w:r>
+      <w:bookmarkEnd w:id="12"/>
+    </w:p>
+    <w:p/>
+    <w:p>
+      <w:pPr>
+        <w:rPr>
+          <w:u w:val="single"/>
+        </w:rPr>
+      </w:pPr>
+      <w:r>
+        <w:rPr>
+          <w:noProof/>
+        </w:rPr>
+        <w:drawing>
+          <wp:inline distT="0" distB="0" distL="0" distR="0" wp14:anchorId="4437462A" wp14:editId="379421CF">
+            <wp:extent cx="5612130" cy="352425"/>
+            <wp:effectExtent l="0" t="0" r="7620" b="9525"/>
+            <wp:docPr id="17" name="Imagen 17"/>
+            <wp:cNvGraphicFramePr>
+              <a:graphicFrameLocks xmlns:a="http://schemas.openxmlformats.org/drawingml/2006/main" noChangeAspect="1"/>
+            </wp:cNvGraphicFramePr>
+            <a:graphic xmlns:a="http://schemas.openxmlformats.org/drawingml/2006/main">
+              <a:graphicData uri="http://schemas.openxmlformats.org/drawingml/2006/picture">
+                <pic:pic xmlns:pic="http://schemas.openxmlformats.org/drawingml/2006/picture">
+                  <pic:nvPicPr>
+                    <pic:cNvPr id="1" name=""/>
+                    <pic:cNvPicPr/>
+                  </pic:nvPicPr>
+                  <pic:blipFill>
+                    <a:blip r:embed="rId43"/>
+                    <a:stretch>
+                      <a:fillRect/>
+                    </a:stretch>
+                  </pic:blipFill>
+                  <pic:spPr>
+                    <a:xfrm>
+                      <a:off x="0" y="0"/>
+                      <a:ext cx="5612130" cy="352425"/>
+                    </a:xfrm>
+                    <a:prstGeom prst="rect">
+                      <a:avLst/>
+                    </a:prstGeom>
+                  </pic:spPr>
+                </pic:pic>
+              </a:graphicData>
+            </a:graphic>
+          </wp:inline>
+        </w:drawing>
+      </w:r>
+    </w:p>
+    <w:p>
+      <w:r>
+        <w:rPr>
+          <w:noProof/>
+        </w:rPr>
+        <w:lastRenderedPageBreak/>
+        <w:drawing>
+          <wp:inline distT="0" distB="0" distL="0" distR="0" wp14:anchorId="244173A1" wp14:editId="29ECBADD">
+            <wp:extent cx="5612130" cy="2465705"/>
+            <wp:effectExtent l="0" t="0" r="7620" b="0"/>
+            <wp:docPr id="16" name="Imagen 16"/>
+            <wp:cNvGraphicFramePr>
+              <a:graphicFrameLocks xmlns:a="http://schemas.openxmlformats.org/drawingml/2006/main" noChangeAspect="1"/>
+            </wp:cNvGraphicFramePr>
+            <a:graphic xmlns:a="http://schemas.openxmlformats.org/drawingml/2006/main">
+              <a:graphicData uri="http://schemas.openxmlformats.org/drawingml/2006/picture">
+                <pic:pic xmlns:pic="http://schemas.openxmlformats.org/drawingml/2006/picture">
+                  <pic:nvPicPr>
+                    <pic:cNvPr id="1" name=""/>
+                    <pic:cNvPicPr/>
+                  </pic:nvPicPr>
+                  <pic:blipFill>
+                    <a:blip r:embed="rId44"/>
+                    <a:stretch>
+                      <a:fillRect/>
+                    </a:stretch>
+                  </pic:blipFill>
+                  <pic:spPr>
+                    <a:xfrm>
+                      <a:off x="0" y="0"/>
                       <a:ext cx="5612130" cy="2465705"/>
                     </a:xfrm>
                     <a:prstGeom prst="rect">
@@ -2967,8 +3467,8 @@
       </w:r>
     </w:p>
     <w:sectPr>
-      <w:headerReference w:type="default" r:id="rId39"/>
-      <w:footerReference w:type="default" r:id="rId40"/>
+      <w:headerReference w:type="default" r:id="rId45"/>
+      <w:footerReference w:type="default" r:id="rId46"/>
       <w:pgSz w:w="12240" w:h="15840"/>
       <w:pgMar w:top="1417" w:right="1701" w:bottom="1417" w:left="1701" w:header="708" w:footer="708" w:gutter="0"/>
       <w:pgBorders w:display="firstPage" w:offsetFrom="page">
@@ -3110,14 +3610,27 @@
       </w:rPr>
       <w:t xml:space="preserve"> de </w:t>
     </w:r>
-    <w:fldSimple w:instr="NUMPAGES  \* Arabic  \* MERGEFORMAT">
-      <w:r>
-        <w:rPr>
-          <w:lang w:val="es-ES"/>
-        </w:rPr>
-        <w:t>2</w:t>
-      </w:r>
-    </w:fldSimple>
+    <w:r>
+      <w:fldChar w:fldCharType="begin"/>
+    </w:r>
+    <w:r>
+      <w:instrText>NUMPAGES  \* Arabic  \* MERGEFORMAT</w:instrText>
+    </w:r>
+    <w:r>
+      <w:fldChar w:fldCharType="separate"/>
+    </w:r>
+    <w:r>
+      <w:rPr>
+        <w:lang w:val="es-ES"/>
+      </w:rPr>
+      <w:t>2</w:t>
+    </w:r>
+    <w:r>
+      <w:rPr>
+        <w:lang w:val="es-ES"/>
+      </w:rPr>
+      <w:fldChar w:fldCharType="end"/>
+    </w:r>
   </w:p>
   <w:p>
     <w:pPr>
@@ -3263,7 +3776,7 @@
         <v:path o:extrusionok="f" gradientshapeok="t" o:connecttype="rect"/>
         <o:lock v:ext="edit" aspectratio="t"/>
       </v:shapetype>
-      <v:shape id="_x0000_i1062" type="#_x0000_t75" style="width:11.4pt;height:11.4pt" o:bullet="t">
+      <v:shape id="_x0000_i1077" type="#_x0000_t75" style="width:11.4pt;height:11.4pt" o:bullet="t">
         <v:imagedata r:id="rId1" o:title="mso6E6F"/>
       </v:shape>
     </w:pict>

</xml_diff>